<commit_message>
Updated Final Report with Punchline and Ratings
</commit_message>
<xml_diff>
--- a/ProjectReport/ISS IPA Final Report.docx
+++ b/ProjectReport/ISS IPA Final Report.docx
@@ -1,11 +1,12 @@
 
 <file path=word/document.xml><?xml version="1.0" encoding="utf-8"?>
-<w:document xmlns:wpc="http://schemas.microsoft.com/office/word/2010/wordprocessingCanvas" xmlns:cx="http://schemas.microsoft.com/office/drawing/2014/chartex" xmlns:cx1="http://schemas.microsoft.com/office/drawing/2015/9/8/chartex" xmlns:cx2="http://schemas.microsoft.com/office/drawing/2015/10/21/chartex" xmlns:cx3="http://schemas.microsoft.com/office/drawing/2016/5/9/chartex" xmlns:cx4="http://schemas.microsoft.com/office/drawing/2016/5/10/chartex" xmlns:cx5="http://schemas.microsoft.com/office/drawing/2016/5/11/chartex" xmlns:cx6="http://schemas.microsoft.com/office/drawing/2016/5/12/chartex" xmlns:cx7="http://schemas.microsoft.com/office/drawing/2016/5/13/chartex" xmlns:cx8="http://schemas.microsoft.com/office/drawing/2016/5/14/chartex" xmlns:mc="http://schemas.openxmlformats.org/markup-compatibility/2006" xmlns:aink="http://schemas.microsoft.com/office/drawing/2016/ink" xmlns:am3d="http://schemas.microsoft.com/office/drawing/2017/model3d" xmlns:o="urn:schemas-microsoft-com:office:office" xmlns:r="http://schemas.openxmlformats.org/officeDocument/2006/relationships" xmlns:m="http://schemas.openxmlformats.org/officeDocument/2006/math" xmlns:v="urn:schemas-microsoft-com:vml" xmlns:wp14="http://schemas.microsoft.com/office/word/2010/wordprocessingDrawing" xmlns:wp="http://schemas.openxmlformats.org/drawingml/2006/wordprocessingDrawing" xmlns:w10="urn:schemas-microsoft-com:office:word" xmlns:w="http://schemas.openxmlformats.org/wordprocessingml/2006/main" xmlns:w14="http://schemas.microsoft.com/office/word/2010/wordml" xmlns:w15="http://schemas.microsoft.com/office/word/2012/wordml" xmlns:w16cex="http://schemas.microsoft.com/office/word/2018/wordml/cex" xmlns:w16cid="http://schemas.microsoft.com/office/word/2016/wordml/cid" xmlns:w16="http://schemas.microsoft.com/office/word/2018/wordml" xmlns:w16se="http://schemas.microsoft.com/office/word/2015/wordml/symex" xmlns:wpg="http://schemas.microsoft.com/office/word/2010/wordprocessingGroup" xmlns:wpi="http://schemas.microsoft.com/office/word/2010/wordprocessingInk" xmlns:wne="http://schemas.microsoft.com/office/word/2006/wordml" xmlns:wps="http://schemas.microsoft.com/office/word/2010/wordprocessingShape" mc:Ignorable="w14 w15 w16se w16cid w16 w16cex wp14">
+<w:document xmlns:wpc="http://schemas.microsoft.com/office/word/2010/wordprocessingCanvas" xmlns:cx="http://schemas.microsoft.com/office/drawing/2014/chartex" xmlns:cx1="http://schemas.microsoft.com/office/drawing/2015/9/8/chartex" xmlns:cx2="http://schemas.microsoft.com/office/drawing/2015/10/21/chartex" xmlns:cx3="http://schemas.microsoft.com/office/drawing/2016/5/9/chartex" xmlns:cx4="http://schemas.microsoft.com/office/drawing/2016/5/10/chartex" xmlns:cx5="http://schemas.microsoft.com/office/drawing/2016/5/11/chartex" xmlns:cx6="http://schemas.microsoft.com/office/drawing/2016/5/12/chartex" xmlns:cx7="http://schemas.microsoft.com/office/drawing/2016/5/13/chartex" xmlns:cx8="http://schemas.microsoft.com/office/drawing/2016/5/14/chartex" xmlns:mc="http://schemas.openxmlformats.org/markup-compatibility/2006" xmlns:aink="http://schemas.microsoft.com/office/drawing/2016/ink" xmlns:am3d="http://schemas.microsoft.com/office/drawing/2017/model3d" xmlns:o="urn:schemas-microsoft-com:office:office" xmlns:r="http://schemas.openxmlformats.org/officeDocument/2006/relationships" xmlns:m="http://schemas.openxmlformats.org/officeDocument/2006/math" xmlns:v="urn:schemas-microsoft-com:vml" xmlns:wp14="http://schemas.microsoft.com/office/word/2010/wordprocessingDrawing" xmlns:wp="http://schemas.openxmlformats.org/drawingml/2006/wordprocessingDrawing" xmlns:w10="urn:schemas-microsoft-com:office:word" xmlns:w="http://schemas.openxmlformats.org/wordprocessingml/2006/main" xmlns:w14="http://schemas.microsoft.com/office/word/2010/wordml" xmlns:w15="http://schemas.microsoft.com/office/word/2012/wordml" xmlns:w16cex="http://schemas.microsoft.com/office/word/2018/wordml/cex" xmlns:w16cid="http://schemas.microsoft.com/office/word/2016/wordml/cid" xmlns:w16="http://schemas.microsoft.com/office/word/2018/wordml" xmlns:w16sdtdh="http://schemas.microsoft.com/office/word/2020/wordml/sdtdatahash" xmlns:w16se="http://schemas.microsoft.com/office/word/2015/wordml/symex" xmlns:wpg="http://schemas.microsoft.com/office/word/2010/wordprocessingGroup" xmlns:wpi="http://schemas.microsoft.com/office/word/2010/wordprocessingInk" xmlns:wne="http://schemas.microsoft.com/office/word/2006/wordml" xmlns:wps="http://schemas.microsoft.com/office/word/2010/wordprocessingShape" mc:Ignorable="w14 w15 w16se w16cid w16 w16cex w16sdtdh wp14">
   <w:body>
     <w:p>
       <w:pPr>
         <w:pStyle w:val="NoSpacing"/>
         <w:spacing w:before="1540" w:after="240"/>
+        <w:jc w:val="right"/>
         <w:rPr>
           <w:rFonts w:ascii="Arial" w:hAnsi="Arial" w:cs="Arial"/>
           <w:b/>
@@ -2223,16 +2224,11 @@
       <w:r>
         <w:t xml:space="preserve">mazon and </w:t>
       </w:r>
-      <w:proofErr w:type="spellStart"/>
       <w:r>
         <w:t>K</w:t>
       </w:r>
       <w:r>
-        <w:t>inokuniya</w:t>
-      </w:r>
-      <w:proofErr w:type="spellEnd"/>
-      <w:r>
-        <w:t>, provide a constantly list of best sellers</w:t>
+        <w:t>inokuniya, provide a constantly list of best sellers</w:t>
       </w:r>
       <w:r>
         <w:t xml:space="preserve">, while blogs and other websites share the must-reads with titles such as “The Top 30 books you must read in your lifetime”. The recommendations are aplenty but how to do readers discern between the different recommendations and how do they get hold of the </w:t>
@@ -2243,11 +2239,9 @@
       <w:r>
         <w:t xml:space="preserve"> for free? This is what </w:t>
       </w:r>
-      <w:proofErr w:type="spellStart"/>
       <w:r>
         <w:t>SmartLibrarian</w:t>
       </w:r>
-      <w:proofErr w:type="spellEnd"/>
       <w:r>
         <w:t xml:space="preserve"> is here to solve.</w:t>
       </w:r>
@@ -2284,15 +2278,7 @@
     </w:p>
     <w:p>
       <w:r>
-        <w:t xml:space="preserve">The impact of </w:t>
-      </w:r>
-      <w:proofErr w:type="spellStart"/>
-      <w:r>
-        <w:t>Covid</w:t>
-      </w:r>
-      <w:proofErr w:type="spellEnd"/>
-      <w:r>
-        <w:t xml:space="preserve"> 19 has turned many </w:t>
+        <w:t xml:space="preserve">The impact of Covid 19 has turned many </w:t>
       </w:r>
       <w:r>
         <w:t>businesses</w:t>
@@ -2404,23 +2390,7 @@
         <w:t xml:space="preserve">jor industry players </w:t>
       </w:r>
       <w:r>
-        <w:t xml:space="preserve">in the fragmented </w:t>
-      </w:r>
-      <w:proofErr w:type="spellStart"/>
-      <w:r>
-        <w:t>ebook</w:t>
-      </w:r>
-      <w:proofErr w:type="spellEnd"/>
-      <w:r>
-        <w:t xml:space="preserve"> market that had a foothold in the </w:t>
-      </w:r>
-      <w:proofErr w:type="spellStart"/>
-      <w:r>
-        <w:t>ebook</w:t>
-      </w:r>
-      <w:proofErr w:type="spellEnd"/>
-      <w:r>
-        <w:t xml:space="preserve"> market also made moves to consolidate their position. </w:t>
+        <w:t xml:space="preserve">in the fragmented ebook market that had a foothold in the ebook market also made moves to consolidate their position. </w:t>
       </w:r>
       <w:r>
         <w:t xml:space="preserve">For example, </w:t>
@@ -2448,35 +2418,11 @@
     </w:p>
     <w:p>
       <w:r>
-        <w:t xml:space="preserve">Most major players in the </w:t>
-      </w:r>
-      <w:proofErr w:type="spellStart"/>
-      <w:r>
-        <w:t>ebook</w:t>
-      </w:r>
-      <w:proofErr w:type="spellEnd"/>
-      <w:r>
-        <w:t xml:space="preserve"> market seeks to earn revenue by offering </w:t>
-      </w:r>
-      <w:proofErr w:type="spellStart"/>
-      <w:r>
-        <w:t>ebooks</w:t>
-      </w:r>
-      <w:proofErr w:type="spellEnd"/>
-      <w:r>
-        <w:t xml:space="preserve"> for sale or via a subscription model that offers a spectrum of books for download. The Smart Librarian </w:t>
+        <w:t xml:space="preserve">Most major players in the ebook market seeks to earn revenue by offering ebooks for sale or via a subscription model that offers a spectrum of books for download. The Smart Librarian </w:t>
       </w:r>
       <w:r>
         <w:lastRenderedPageBreak/>
-        <w:t xml:space="preserve">seeks to disrupt the market by offering the books for free through the NLB </w:t>
-      </w:r>
-      <w:proofErr w:type="spellStart"/>
-      <w:r>
-        <w:t>ebooks</w:t>
-      </w:r>
-      <w:proofErr w:type="spellEnd"/>
-      <w:r>
-        <w:t xml:space="preserve"> collection. The recommendation system </w:t>
+        <w:t xml:space="preserve">seeks to disrupt the market by offering the books for free through the NLB ebooks collection. The recommendation system </w:t>
       </w:r>
       <w:r>
         <w:t>also provide</w:t>
@@ -2498,11 +2444,9 @@
       <w:r>
         <w:t xml:space="preserve">The application </w:t>
       </w:r>
-      <w:proofErr w:type="gramStart"/>
-      <w:r>
-        <w:t>seek</w:t>
-      </w:r>
-      <w:proofErr w:type="gramEnd"/>
+      <w:r>
+        <w:t>seeks</w:t>
+      </w:r>
       <w:r>
         <w:t xml:space="preserve"> to generate revenue via 2 methods: </w:t>
       </w:r>
@@ -2703,11 +2647,9 @@
       <w:r>
         <w:t xml:space="preserve">, </w:t>
       </w:r>
-      <w:proofErr w:type="spellStart"/>
       <w:r>
         <w:t>SmartLibrarian</w:t>
       </w:r>
-      <w:proofErr w:type="spellEnd"/>
       <w:r>
         <w:t xml:space="preserve"> with the following objectives:</w:t>
       </w:r>
@@ -2970,15 +2912,7 @@
         <w:ind w:left="720"/>
       </w:pPr>
       <w:r>
-        <w:t xml:space="preserve">Boosting a huge selection of books and a great association recommendation system, our application taps on the Amazon system using a Robotic </w:t>
-      </w:r>
-      <w:proofErr w:type="spellStart"/>
-      <w:r>
-        <w:t>Proces</w:t>
-      </w:r>
-      <w:proofErr w:type="spellEnd"/>
-      <w:r>
-        <w:t xml:space="preserve"> Automation (RPA) to recommend books for the users. An RPA is also used to check the NLB website for the availability of books.</w:t>
+        <w:t>Boosting a huge selection of books and a great association recommendation system, our application taps on the Amazon system using a Robotic Proces Automation (RPA) to recommend books for the users. An RPA is also used to check the NLB website for the availability of books.</w:t>
       </w:r>
       <w:r>
         <w:t xml:space="preserve"> As NLB and Amazon both uses their own proprietary search engine, a matching system is also developed to ensure that the results from both NLB and Amazon are the same.</w:t>
@@ -3384,7 +3318,16 @@
         <w:t xml:space="preserve"> website </w:t>
       </w:r>
       <w:r>
-        <w:t>for the availability of the book</w:t>
+        <w:t xml:space="preserve">for the availability </w:t>
+      </w:r>
+      <w:r>
+        <w:t xml:space="preserve">and other information </w:t>
+      </w:r>
+      <w:r>
+        <w:t xml:space="preserve">of the </w:t>
+      </w:r>
+      <w:r>
+        <w:t>titles</w:t>
       </w:r>
       <w:r>
         <w:t xml:space="preserve"> </w:t>
@@ -3399,18 +3342,16 @@
         <w:t>, including</w:t>
       </w:r>
       <w:r>
-        <w:t xml:space="preserve"> </w:t>
-      </w:r>
-      <w:proofErr w:type="spellStart"/>
-      <w:r>
-        <w:t>ebook</w:t>
-      </w:r>
-      <w:proofErr w:type="spellEnd"/>
-      <w:r>
-        <w:t xml:space="preserve"> and audiobooks. An intelligent abstract summariser is also used to </w:t>
-      </w:r>
-      <w:r>
-        <w:t>summarise the abstract into one or two sentences (150 characters) to give a flavour of the book when the email is sent.</w:t>
+        <w:t xml:space="preserve"> ebook and audiobooks. An intelligent abstract summariser is also used to </w:t>
+      </w:r>
+      <w:r>
+        <w:t xml:space="preserve">summarise the abstract into </w:t>
+      </w:r>
+      <w:r>
+        <w:t xml:space="preserve">a punchline of </w:t>
+      </w:r>
+      <w:r>
+        <w:t>one or two sentences (150 characters) to give a flavour of the book when the email is sent.</w:t>
       </w:r>
       <w:r>
         <w:t xml:space="preserve"> If the user is interested to find out more, the user will be able to follow the link to read the entire abstract.</w:t>
@@ -3524,12 +3465,10 @@
       <w:r>
         <w:t xml:space="preserve">. With this email, the user is able to verify their interest on the book using the summary provided while having </w:t>
       </w:r>
-      <w:proofErr w:type="spellStart"/>
       <w:proofErr w:type="gramStart"/>
       <w:r>
         <w:t>a</w:t>
       </w:r>
-      <w:proofErr w:type="spellEnd"/>
       <w:proofErr w:type="gramEnd"/>
       <w:r>
         <w:t xml:space="preserve"> easy call to action </w:t>
@@ -3594,37 +3533,16 @@
     </w:p>
     <w:p>
       <w:r>
-        <w:t xml:space="preserve">The Conversational UI made use of intent and slot detection of Google </w:t>
-      </w:r>
-      <w:proofErr w:type="spellStart"/>
-      <w:r>
-        <w:t>Dialogflow</w:t>
-      </w:r>
-      <w:proofErr w:type="spellEnd"/>
-      <w:r>
-        <w:t xml:space="preserve"> to enable natural language conversations. </w:t>
-      </w:r>
-      <w:r>
-        <w:t xml:space="preserve">As part of our MVP solution, there are currently two custom intents, namely the </w:t>
-      </w:r>
-      <w:proofErr w:type="spellStart"/>
-      <w:r>
-        <w:t>Welcome</w:t>
+        <w:t xml:space="preserve">The Conversational UI made use of intent and slot detection of Google Dialogflow to enable natural language conversations. </w:t>
+      </w:r>
+      <w:r>
+        <w:t>As part of our MVP solution, there are currently two custom intents, namely the Welcome</w:t>
       </w:r>
       <w:r>
         <w:t>Intent</w:t>
       </w:r>
-      <w:proofErr w:type="spellEnd"/>
-      <w:r>
-        <w:t xml:space="preserve"> and </w:t>
-      </w:r>
-      <w:proofErr w:type="spellStart"/>
-      <w:r>
-        <w:t>GetBookTitleIntent</w:t>
-      </w:r>
-      <w:proofErr w:type="spellEnd"/>
-      <w:r>
-        <w:t>, and one default fallback intent.</w:t>
+      <w:r>
+        <w:t xml:space="preserve"> and GetBookTitleIntent, and one default fallback intent.</w:t>
       </w:r>
       <w:r>
         <w:t xml:space="preserve"> When the user first </w:t>
@@ -3633,15 +3551,7 @@
         <w:t>activates</w:t>
       </w:r>
       <w:r>
-        <w:t xml:space="preserve"> the application, the </w:t>
-      </w:r>
-      <w:proofErr w:type="spellStart"/>
-      <w:r>
-        <w:t>WelcomeIntent</w:t>
-      </w:r>
-      <w:proofErr w:type="spellEnd"/>
-      <w:r>
-        <w:t xml:space="preserve"> will be activated to get </w:t>
+        <w:t xml:space="preserve"> the application, the WelcomeIntent will be activated to get </w:t>
       </w:r>
       <w:r>
         <w:t>start the conversation.</w:t>
@@ -3649,37 +3559,13 @@
     </w:p>
     <w:p>
       <w:r>
-        <w:t xml:space="preserve">After which, the </w:t>
-      </w:r>
-      <w:proofErr w:type="spellStart"/>
-      <w:r>
-        <w:t>GetBookTitleIntent</w:t>
-      </w:r>
-      <w:proofErr w:type="spellEnd"/>
-      <w:r>
-        <w:t xml:space="preserve"> will be activated to accept book titles as slots. Based on the training phases given, the </w:t>
-      </w:r>
-      <w:proofErr w:type="spellStart"/>
-      <w:r>
-        <w:t>GetBookTitleIntent</w:t>
-      </w:r>
-      <w:proofErr w:type="spellEnd"/>
-      <w:r>
-        <w:t xml:space="preserve"> can discern the book titles from conversations. </w:t>
+        <w:t xml:space="preserve">After which, the GetBookTitleIntent will be activated to accept book titles as slots. Based on the training phases given, the GetBookTitleIntent can discern the book titles from conversations. </w:t>
       </w:r>
       <w:r>
         <w:t>Follow-up intents from</w:t>
       </w:r>
       <w:r>
-        <w:t xml:space="preserve"> </w:t>
-      </w:r>
-      <w:proofErr w:type="spellStart"/>
-      <w:r>
-        <w:t>GetBookTitleintent</w:t>
-      </w:r>
-      <w:proofErr w:type="spellEnd"/>
-      <w:r>
-        <w:t xml:space="preserve"> will continue</w:t>
+        <w:t xml:space="preserve"> GetBookTitleintent will continue</w:t>
       </w:r>
       <w:r>
         <w:t xml:space="preserve"> to handle responses</w:t>
@@ -3760,19 +3646,17 @@
         <w:t>his will ensure that all available book types</w:t>
       </w:r>
       <w:r>
-        <w:t xml:space="preserve">, such as </w:t>
-      </w:r>
-      <w:proofErr w:type="spellStart"/>
-      <w:r>
-        <w:t>ebook</w:t>
-      </w:r>
-      <w:proofErr w:type="spellEnd"/>
-      <w:r>
-        <w:t xml:space="preserve"> and audiobooks,</w:t>
+        <w:t>, such as ebook and audiobooks,</w:t>
       </w:r>
       <w:r>
         <w:t xml:space="preserve"> will also be available for the user.</w:t>
       </w:r>
+      <w:r>
+        <w:t xml:space="preserve"> </w:t>
+      </w:r>
+      <w:r>
+        <w:t>Other information such as ratings, abstracts, copies available will also be scrapped.</w:t>
+      </w:r>
     </w:p>
     <w:p>
       <w:r>
@@ -3795,6 +3679,9 @@
       </w:r>
       <w:r>
         <w:t>and compared with the search results of NLB using our Intelligent Title Matcher to find the correct book for the recommendations to be extracted.</w:t>
+      </w:r>
+      <w:r>
+        <w:t xml:space="preserve"> </w:t>
       </w:r>
     </w:p>
     <w:p>
@@ -3897,13 +3784,8 @@
         <w:t>I</w:t>
       </w:r>
       <w:r>
-        <w:t xml:space="preserve">ntegrated with Google Assistant and </w:t>
-      </w:r>
-      <w:proofErr w:type="spellStart"/>
-      <w:r>
-        <w:t>Dialogflow</w:t>
-      </w:r>
-      <w:proofErr w:type="spellEnd"/>
+        <w:t>ntegrated with Google Assistant and Dialogflow</w:t>
+      </w:r>
       <w:r>
         <w:t>, the Smart Librarian allows the user to</w:t>
       </w:r>
@@ -4226,16 +4108,8 @@
               <w:rPr>
                 <w:rFonts w:cstheme="minorHAnsi"/>
               </w:rPr>
-              <w:t xml:space="preserve"> implemented using Google </w:t>
+              <w:t xml:space="preserve"> implemented using Google Dialogflow</w:t>
             </w:r>
-            <w:proofErr w:type="spellStart"/>
-            <w:r>
-              <w:rPr>
-                <w:rFonts w:cstheme="minorHAnsi"/>
-              </w:rPr>
-              <w:t>Dialogflow</w:t>
-            </w:r>
-            <w:proofErr w:type="spellEnd"/>
           </w:p>
         </w:tc>
       </w:tr>
@@ -4283,16 +4157,8 @@
               <w:rPr>
                 <w:rFonts w:cstheme="minorHAnsi"/>
               </w:rPr>
-              <w:t xml:space="preserve"> implemented using </w:t>
+              <w:t xml:space="preserve"> implemented using TagUI</w:t>
             </w:r>
-            <w:proofErr w:type="spellStart"/>
-            <w:r>
-              <w:rPr>
-                <w:rFonts w:cstheme="minorHAnsi"/>
-              </w:rPr>
-              <w:t>TagUI</w:t>
-            </w:r>
-            <w:proofErr w:type="spellEnd"/>
           </w:p>
         </w:tc>
       </w:tr>
@@ -4334,16 +4200,8 @@
               <w:rPr>
                 <w:rFonts w:cstheme="minorHAnsi"/>
               </w:rPr>
-              <w:t xml:space="preserve">RPA Robot implemented using </w:t>
+              <w:t>RPA Robot implemented using TagUI</w:t>
             </w:r>
-            <w:proofErr w:type="spellStart"/>
-            <w:r>
-              <w:rPr>
-                <w:rFonts w:cstheme="minorHAnsi"/>
-              </w:rPr>
-              <w:t>TagUI</w:t>
-            </w:r>
-            <w:proofErr w:type="spellEnd"/>
           </w:p>
         </w:tc>
       </w:tr>
@@ -4568,15 +4426,7 @@
         <w:jc w:val="left"/>
       </w:pPr>
       <w:r>
-        <w:t xml:space="preserve">Clone </w:t>
-      </w:r>
-      <w:proofErr w:type="spellStart"/>
-      <w:r>
-        <w:t>Github</w:t>
-      </w:r>
-      <w:proofErr w:type="spellEnd"/>
-      <w:r>
-        <w:t xml:space="preserve"> repository to location of choice</w:t>
+        <w:t>Clone Github repository to location of choice</w:t>
       </w:r>
     </w:p>
     <w:p>
@@ -4671,15 +4521,7 @@
         <w:t>GoogleNews-vectors-negative300.bin</w:t>
       </w:r>
       <w:r>
-        <w:t xml:space="preserve"> into “</w:t>
-      </w:r>
-      <w:proofErr w:type="spellStart"/>
-      <w:r>
-        <w:t>DialogFlow</w:t>
-      </w:r>
-      <w:proofErr w:type="spellEnd"/>
-      <w:r>
-        <w:t>” folder</w:t>
+        <w:t xml:space="preserve"> into “DialogFlow” folder</w:t>
       </w:r>
     </w:p>
     <w:p>
@@ -4739,36 +4581,15 @@
         <w:jc w:val="left"/>
       </w:pPr>
       <w:r>
-        <w:t xml:space="preserve">If using own account and not the credentials provided, will need to import </w:t>
-      </w:r>
-      <w:proofErr w:type="spellStart"/>
-      <w:r>
-        <w:t>SmartLibrarian</w:t>
-      </w:r>
-      <w:proofErr w:type="spellEnd"/>
-      <w:r>
-        <w:t xml:space="preserve"> agent through the zip file provided in </w:t>
-      </w:r>
-      <w:proofErr w:type="spellStart"/>
-      <w:r>
-        <w:t>Github</w:t>
-      </w:r>
-      <w:proofErr w:type="spellEnd"/>
-      <w:r>
-        <w:t>. If test is to be done on Google Assistant, integration setup with Google Assistant needs to be done under “Integrations” tab.</w:t>
+        <w:t>If using own account and not the credentials provided, will need to import SmartLibrarian agent through the zip file provided in Github. If test is to be done on Google Assistant, integration setup with Google Assistant needs to be done under “Integrations” tab.</w:t>
       </w:r>
     </w:p>
     <w:p>
       <w:pPr>
         <w:pStyle w:val="ListParagraph"/>
       </w:pPr>
-      <w:proofErr w:type="spellStart"/>
-      <w:r>
-        <w:t>DialogFlow</w:t>
-      </w:r>
-      <w:proofErr w:type="spellEnd"/>
-      <w:r>
-        <w:t xml:space="preserve"> link: </w:t>
+      <w:r>
+        <w:t xml:space="preserve">DialogFlow link: </w:t>
       </w:r>
       <w:hyperlink r:id="rId12" w:history="1">
         <w:r>
@@ -4789,15 +4610,7 @@
         <w:pStyle w:val="ListParagraph"/>
       </w:pPr>
       <w:r>
-        <w:t xml:space="preserve">For the provided credentials, all setup in </w:t>
-      </w:r>
-      <w:proofErr w:type="spellStart"/>
-      <w:r>
-        <w:t>dialogflow</w:t>
-      </w:r>
-      <w:proofErr w:type="spellEnd"/>
-      <w:r>
-        <w:t xml:space="preserve"> is done, including Google Assistant integration</w:t>
+        <w:t>For the provided credentials, all setup in dialogflow is done, including Google Assistant integration</w:t>
       </w:r>
     </w:p>
     <w:p>
@@ -4815,23 +4628,7 @@
         <w:jc w:val="left"/>
       </w:pPr>
       <w:r>
-        <w:t xml:space="preserve">Log in to </w:t>
-      </w:r>
-      <w:proofErr w:type="spellStart"/>
-      <w:r>
-        <w:t>gmail</w:t>
-      </w:r>
-      <w:proofErr w:type="spellEnd"/>
-      <w:r>
-        <w:t xml:space="preserve"> account using </w:t>
-      </w:r>
-      <w:proofErr w:type="spellStart"/>
-      <w:r>
-        <w:t>tagui</w:t>
-      </w:r>
-      <w:proofErr w:type="spellEnd"/>
-      <w:r>
-        <w:t xml:space="preserve"> browser which is used to send the NLB email</w:t>
+        <w:t>Log in to gmail account using tagui browser which is used to send the NLB email</w:t>
       </w:r>
     </w:p>
     <w:p>
@@ -4889,15 +4686,7 @@
         <w:jc w:val="left"/>
       </w:pPr>
       <w:r>
-        <w:t xml:space="preserve">Paste https link into </w:t>
-      </w:r>
-      <w:proofErr w:type="spellStart"/>
-      <w:r>
-        <w:t>dialogflow</w:t>
-      </w:r>
-      <w:proofErr w:type="spellEnd"/>
-      <w:r>
-        <w:t xml:space="preserve"> </w:t>
+        <w:t xml:space="preserve">Paste https link into dialogflow </w:t>
       </w:r>
       <w:r>
         <w:t xml:space="preserve">fulfilment. Press </w:t>
@@ -4975,13 +4764,8 @@
         </w:numPr>
         <w:jc w:val="left"/>
       </w:pPr>
-      <w:proofErr w:type="spellStart"/>
-      <w:r>
-        <w:t>SmartLibrarian</w:t>
-      </w:r>
-      <w:proofErr w:type="spellEnd"/>
-      <w:r>
-        <w:t xml:space="preserve"> is ready for use!</w:t>
+      <w:r>
+        <w:t>SmartLibrarian is ready for use!</w:t>
       </w:r>
     </w:p>
     <w:p>
@@ -5006,15 +4790,7 @@
         <w:t xml:space="preserve">[Test Platform] </w:t>
       </w:r>
       <w:r>
-        <w:t xml:space="preserve">Try it out using </w:t>
-      </w:r>
-      <w:proofErr w:type="spellStart"/>
-      <w:r>
-        <w:t>DialogFlow</w:t>
-      </w:r>
-      <w:proofErr w:type="spellEnd"/>
-      <w:r>
-        <w:t xml:space="preserve"> test console or, download Google Assistant on your device, log in using respective credentials, and initialize the agent by typing/saying “Talk to Smart Librarian”</w:t>
+        <w:t>Try it out using DialogFlow test console or, download Google Assistant on your device, log in using respective credentials, and initialize the agent by typing/saying “Talk to Smart Librarian”</w:t>
       </w:r>
     </w:p>
     <w:p>
@@ -5041,23 +4817,7 @@
         <w:t xml:space="preserve">[Email Recipient] </w:t>
       </w:r>
       <w:r>
-        <w:t xml:space="preserve">By default, email recipient is set to the </w:t>
-      </w:r>
-      <w:proofErr w:type="spellStart"/>
-      <w:r>
-        <w:t>gmail</w:t>
-      </w:r>
-      <w:proofErr w:type="spellEnd"/>
-      <w:r>
-        <w:t xml:space="preserve"> account that is logged in. To change the email recipient of the results of the NLB search, go to “</w:t>
-      </w:r>
-      <w:proofErr w:type="spellStart"/>
-      <w:r>
-        <w:t>DialogFlow</w:t>
-      </w:r>
-      <w:proofErr w:type="spellEnd"/>
-      <w:r>
-        <w:t>” folder and add in the email address in “email_recipient.txt”</w:t>
+        <w:t>By default, email recipient is set to the gmail account that is logged in. To change the email recipient of the results of the NLB search, go to “DialogFlow” folder and add in the email address in “email_recipient.txt”</w:t>
       </w:r>
     </w:p>
     <w:p>
@@ -5095,34 +4855,7 @@
           <w:szCs w:val="32"/>
         </w:rPr>
         <w:lastRenderedPageBreak/>
-        <w:t>Appendix I</w:t>
-      </w:r>
-      <w:r>
-        <w:rPr>
-          <w:b/>
-          <w:caps/>
-          <w:sz w:val="32"/>
-          <w:szCs w:val="32"/>
-        </w:rPr>
-        <w:t>V</w:t>
-      </w:r>
-      <w:r>
-        <w:rPr>
-          <w:b/>
-          <w:caps/>
-          <w:sz w:val="32"/>
-          <w:szCs w:val="32"/>
-        </w:rPr>
-        <w:t xml:space="preserve">: SMARTLIBRARIAN </w:t>
-      </w:r>
-      <w:r>
-        <w:rPr>
-          <w:b/>
-          <w:caps/>
-          <w:sz w:val="32"/>
-          <w:szCs w:val="32"/>
-        </w:rPr>
-        <w:t>FEATURES AND SCREENSHOTS</w:t>
+        <w:t>Appendix IV: SMARTLIBRARIAN FEATURES AND SCREENSHOTS</w:t>
       </w:r>
     </w:p>
     <w:p>
@@ -5719,21 +5452,12 @@
                                 <w:szCs w:val="18"/>
                               </w:rPr>
                             </w:pPr>
-                            <w:proofErr w:type="spellStart"/>
                             <w:r>
                               <w:rPr>
                                 <w:sz w:val="18"/>
                                 <w:szCs w:val="18"/>
                               </w:rPr>
-                              <w:t>SmartLibrarian</w:t>
-                            </w:r>
-                            <w:proofErr w:type="spellEnd"/>
-                            <w:r>
-                              <w:rPr>
-                                <w:sz w:val="18"/>
-                                <w:szCs w:val="18"/>
-                              </w:rPr>
-                              <w:t xml:space="preserve"> starts off with a simple introduction and asks user for a book title to search for</w:t>
+                              <w:t>SmartLibrarian starts off with a simple introduction and asks user for a book title to search for</w:t>
                             </w:r>
                           </w:p>
                         </w:txbxContent>
@@ -5850,21 +5574,7 @@
                                 <w:sz w:val="18"/>
                                 <w:szCs w:val="18"/>
                               </w:rPr>
-                              <w:t>Second</w:t>
-                            </w:r>
-                            <w:r>
-                              <w:rPr>
-                                <w:sz w:val="18"/>
-                                <w:szCs w:val="18"/>
-                              </w:rPr>
-                              <w:t xml:space="preserve"> way to is when </w:t>
-                            </w:r>
-                            <w:r>
-                              <w:rPr>
-                                <w:sz w:val="18"/>
-                                <w:szCs w:val="18"/>
-                              </w:rPr>
-                              <w:t>user decides not to add on anymore book titles</w:t>
+                              <w:t>Second way to is when user decides not to add on anymore book titles</w:t>
                             </w:r>
                           </w:p>
                         </w:txbxContent>
@@ -5986,23 +5696,7 @@
                                 <w:sz w:val="18"/>
                                 <w:szCs w:val="18"/>
                               </w:rPr>
-                              <w:t xml:space="preserve">If another request is triggered while the first enquiry is ongoing data acquisition, </w:t>
-                            </w:r>
-                            <w:proofErr w:type="spellStart"/>
-                            <w:r>
-                              <w:rPr>
-                                <w:sz w:val="18"/>
-                                <w:szCs w:val="18"/>
-                              </w:rPr>
-                              <w:t>SmartLibrarian</w:t>
-                            </w:r>
-                            <w:proofErr w:type="spellEnd"/>
-                            <w:r>
-                              <w:rPr>
-                                <w:sz w:val="18"/>
-                                <w:szCs w:val="18"/>
-                              </w:rPr>
-                              <w:t xml:space="preserve"> will not function</w:t>
+                              <w:t>If another request is triggered while the first enquiry is ongoing data acquisition, SmartLibrarian will not function</w:t>
                             </w:r>
                           </w:p>
                         </w:txbxContent>
@@ -6431,6 +6125,9 @@
         </mc:AlternateContent>
       </w:r>
       <w:r>
+        <w:rPr>
+          <w:noProof/>
+        </w:rPr>
         <mc:AlternateContent>
           <mc:Choice Requires="wps">
             <w:drawing>
@@ -6499,6 +6196,9 @@
         </mc:AlternateContent>
       </w:r>
       <w:r>
+        <w:rPr>
+          <w:noProof/>
+        </w:rPr>
         <mc:AlternateContent>
           <mc:Choice Requires="wps">
             <w:drawing>
@@ -6732,6 +6432,9 @@
         </mc:AlternateContent>
       </w:r>
       <w:r>
+        <w:rPr>
+          <w:noProof/>
+        </w:rPr>
         <w:drawing>
           <wp:inline distT="0" distB="0" distL="0" distR="0" wp14:anchorId="4D8E48EB" wp14:editId="00CE3585">
             <wp:extent cx="4233984" cy="3610874"/>
@@ -6783,6 +6486,9 @@
         </w:drawing>
       </w:r>
       <w:r>
+        <w:rPr>
+          <w:noProof/>
+        </w:rPr>
         <w:drawing>
           <wp:inline distT="0" distB="0" distL="0" distR="0" wp14:anchorId="473F6110" wp14:editId="4B2F6AD5">
             <wp:extent cx="4126789" cy="3713804"/>
@@ -6873,7 +6579,7 @@
 </file>
 
 <file path=word/endnotes.xml><?xml version="1.0" encoding="utf-8"?>
-<w:endnotes xmlns:wpc="http://schemas.microsoft.com/office/word/2010/wordprocessingCanvas" xmlns:cx="http://schemas.microsoft.com/office/drawing/2014/chartex" xmlns:cx1="http://schemas.microsoft.com/office/drawing/2015/9/8/chartex" xmlns:cx2="http://schemas.microsoft.com/office/drawing/2015/10/21/chartex" xmlns:cx3="http://schemas.microsoft.com/office/drawing/2016/5/9/chartex" xmlns:cx4="http://schemas.microsoft.com/office/drawing/2016/5/10/chartex" xmlns:cx5="http://schemas.microsoft.com/office/drawing/2016/5/11/chartex" xmlns:cx6="http://schemas.microsoft.com/office/drawing/2016/5/12/chartex" xmlns:cx7="http://schemas.microsoft.com/office/drawing/2016/5/13/chartex" xmlns:cx8="http://schemas.microsoft.com/office/drawing/2016/5/14/chartex" xmlns:mc="http://schemas.openxmlformats.org/markup-compatibility/2006" xmlns:aink="http://schemas.microsoft.com/office/drawing/2016/ink" xmlns:am3d="http://schemas.microsoft.com/office/drawing/2017/model3d" xmlns:o="urn:schemas-microsoft-com:office:office" xmlns:r="http://schemas.openxmlformats.org/officeDocument/2006/relationships" xmlns:m="http://schemas.openxmlformats.org/officeDocument/2006/math" xmlns:v="urn:schemas-microsoft-com:vml" xmlns:wp14="http://schemas.microsoft.com/office/word/2010/wordprocessingDrawing" xmlns:wp="http://schemas.openxmlformats.org/drawingml/2006/wordprocessingDrawing" xmlns:w10="urn:schemas-microsoft-com:office:word" xmlns:w="http://schemas.openxmlformats.org/wordprocessingml/2006/main" xmlns:w14="http://schemas.microsoft.com/office/word/2010/wordml" xmlns:w15="http://schemas.microsoft.com/office/word/2012/wordml" xmlns:w16cex="http://schemas.microsoft.com/office/word/2018/wordml/cex" xmlns:w16cid="http://schemas.microsoft.com/office/word/2016/wordml/cid" xmlns:w16="http://schemas.microsoft.com/office/word/2018/wordml" xmlns:w16se="http://schemas.microsoft.com/office/word/2015/wordml/symex" xmlns:wpg="http://schemas.microsoft.com/office/word/2010/wordprocessingGroup" xmlns:wpi="http://schemas.microsoft.com/office/word/2010/wordprocessingInk" xmlns:wne="http://schemas.microsoft.com/office/word/2006/wordml" xmlns:wps="http://schemas.microsoft.com/office/word/2010/wordprocessingShape" mc:Ignorable="w14 w15 w16se w16cid w16 w16cex wp14">
+<w:endnotes xmlns:wpc="http://schemas.microsoft.com/office/word/2010/wordprocessingCanvas" xmlns:cx="http://schemas.microsoft.com/office/drawing/2014/chartex" xmlns:cx1="http://schemas.microsoft.com/office/drawing/2015/9/8/chartex" xmlns:cx2="http://schemas.microsoft.com/office/drawing/2015/10/21/chartex" xmlns:cx3="http://schemas.microsoft.com/office/drawing/2016/5/9/chartex" xmlns:cx4="http://schemas.microsoft.com/office/drawing/2016/5/10/chartex" xmlns:cx5="http://schemas.microsoft.com/office/drawing/2016/5/11/chartex" xmlns:cx6="http://schemas.microsoft.com/office/drawing/2016/5/12/chartex" xmlns:cx7="http://schemas.microsoft.com/office/drawing/2016/5/13/chartex" xmlns:cx8="http://schemas.microsoft.com/office/drawing/2016/5/14/chartex" xmlns:mc="http://schemas.openxmlformats.org/markup-compatibility/2006" xmlns:aink="http://schemas.microsoft.com/office/drawing/2016/ink" xmlns:am3d="http://schemas.microsoft.com/office/drawing/2017/model3d" xmlns:o="urn:schemas-microsoft-com:office:office" xmlns:r="http://schemas.openxmlformats.org/officeDocument/2006/relationships" xmlns:m="http://schemas.openxmlformats.org/officeDocument/2006/math" xmlns:v="urn:schemas-microsoft-com:vml" xmlns:wp14="http://schemas.microsoft.com/office/word/2010/wordprocessingDrawing" xmlns:wp="http://schemas.openxmlformats.org/drawingml/2006/wordprocessingDrawing" xmlns:w10="urn:schemas-microsoft-com:office:word" xmlns:w="http://schemas.openxmlformats.org/wordprocessingml/2006/main" xmlns:w14="http://schemas.microsoft.com/office/word/2010/wordml" xmlns:w15="http://schemas.microsoft.com/office/word/2012/wordml" xmlns:w16cex="http://schemas.microsoft.com/office/word/2018/wordml/cex" xmlns:w16cid="http://schemas.microsoft.com/office/word/2016/wordml/cid" xmlns:w16="http://schemas.microsoft.com/office/word/2018/wordml" xmlns:w16sdtdh="http://schemas.microsoft.com/office/word/2020/wordml/sdtdatahash" xmlns:w16se="http://schemas.microsoft.com/office/word/2015/wordml/symex" xmlns:wpg="http://schemas.microsoft.com/office/word/2010/wordprocessingGroup" xmlns:wpi="http://schemas.microsoft.com/office/word/2010/wordprocessingInk" xmlns:wne="http://schemas.microsoft.com/office/word/2006/wordml" xmlns:wps="http://schemas.microsoft.com/office/word/2010/wordprocessingShape" mc:Ignorable="w14 w15 w16se w16cid w16 w16cex w16sdtdh wp14">
   <w:endnote w:type="separator" w:id="-1">
     <w:p>
       <w:pPr>
@@ -6898,7 +6604,7 @@
 </file>
 
 <file path=word/footer1.xml><?xml version="1.0" encoding="utf-8"?>
-<w:ftr xmlns:wpc="http://schemas.microsoft.com/office/word/2010/wordprocessingCanvas" xmlns:cx="http://schemas.microsoft.com/office/drawing/2014/chartex" xmlns:cx1="http://schemas.microsoft.com/office/drawing/2015/9/8/chartex" xmlns:cx2="http://schemas.microsoft.com/office/drawing/2015/10/21/chartex" xmlns:cx3="http://schemas.microsoft.com/office/drawing/2016/5/9/chartex" xmlns:cx4="http://schemas.microsoft.com/office/drawing/2016/5/10/chartex" xmlns:cx5="http://schemas.microsoft.com/office/drawing/2016/5/11/chartex" xmlns:cx6="http://schemas.microsoft.com/office/drawing/2016/5/12/chartex" xmlns:cx7="http://schemas.microsoft.com/office/drawing/2016/5/13/chartex" xmlns:cx8="http://schemas.microsoft.com/office/drawing/2016/5/14/chartex" xmlns:mc="http://schemas.openxmlformats.org/markup-compatibility/2006" xmlns:aink="http://schemas.microsoft.com/office/drawing/2016/ink" xmlns:am3d="http://schemas.microsoft.com/office/drawing/2017/model3d" xmlns:o="urn:schemas-microsoft-com:office:office" xmlns:r="http://schemas.openxmlformats.org/officeDocument/2006/relationships" xmlns:m="http://schemas.openxmlformats.org/officeDocument/2006/math" xmlns:v="urn:schemas-microsoft-com:vml" xmlns:wp14="http://schemas.microsoft.com/office/word/2010/wordprocessingDrawing" xmlns:wp="http://schemas.openxmlformats.org/drawingml/2006/wordprocessingDrawing" xmlns:w10="urn:schemas-microsoft-com:office:word" xmlns:w="http://schemas.openxmlformats.org/wordprocessingml/2006/main" xmlns:w14="http://schemas.microsoft.com/office/word/2010/wordml" xmlns:w15="http://schemas.microsoft.com/office/word/2012/wordml" xmlns:w16cex="http://schemas.microsoft.com/office/word/2018/wordml/cex" xmlns:w16cid="http://schemas.microsoft.com/office/word/2016/wordml/cid" xmlns:w16="http://schemas.microsoft.com/office/word/2018/wordml" xmlns:w16se="http://schemas.microsoft.com/office/word/2015/wordml/symex" xmlns:wpg="http://schemas.microsoft.com/office/word/2010/wordprocessingGroup" xmlns:wpi="http://schemas.microsoft.com/office/word/2010/wordprocessingInk" xmlns:wne="http://schemas.microsoft.com/office/word/2006/wordml" xmlns:wps="http://schemas.microsoft.com/office/word/2010/wordprocessingShape" mc:Ignorable="w14 w15 w16se w16cid w16 w16cex wp14">
+<w:ftr xmlns:wpc="http://schemas.microsoft.com/office/word/2010/wordprocessingCanvas" xmlns:cx="http://schemas.microsoft.com/office/drawing/2014/chartex" xmlns:cx1="http://schemas.microsoft.com/office/drawing/2015/9/8/chartex" xmlns:cx2="http://schemas.microsoft.com/office/drawing/2015/10/21/chartex" xmlns:cx3="http://schemas.microsoft.com/office/drawing/2016/5/9/chartex" xmlns:cx4="http://schemas.microsoft.com/office/drawing/2016/5/10/chartex" xmlns:cx5="http://schemas.microsoft.com/office/drawing/2016/5/11/chartex" xmlns:cx6="http://schemas.microsoft.com/office/drawing/2016/5/12/chartex" xmlns:cx7="http://schemas.microsoft.com/office/drawing/2016/5/13/chartex" xmlns:cx8="http://schemas.microsoft.com/office/drawing/2016/5/14/chartex" xmlns:mc="http://schemas.openxmlformats.org/markup-compatibility/2006" xmlns:aink="http://schemas.microsoft.com/office/drawing/2016/ink" xmlns:am3d="http://schemas.microsoft.com/office/drawing/2017/model3d" xmlns:o="urn:schemas-microsoft-com:office:office" xmlns:r="http://schemas.openxmlformats.org/officeDocument/2006/relationships" xmlns:m="http://schemas.openxmlformats.org/officeDocument/2006/math" xmlns:v="urn:schemas-microsoft-com:vml" xmlns:wp14="http://schemas.microsoft.com/office/word/2010/wordprocessingDrawing" xmlns:wp="http://schemas.openxmlformats.org/drawingml/2006/wordprocessingDrawing" xmlns:w10="urn:schemas-microsoft-com:office:word" xmlns:w="http://schemas.openxmlformats.org/wordprocessingml/2006/main" xmlns:w14="http://schemas.microsoft.com/office/word/2010/wordml" xmlns:w15="http://schemas.microsoft.com/office/word/2012/wordml" xmlns:w16cex="http://schemas.microsoft.com/office/word/2018/wordml/cex" xmlns:w16cid="http://schemas.microsoft.com/office/word/2016/wordml/cid" xmlns:w16="http://schemas.microsoft.com/office/word/2018/wordml" xmlns:w16sdtdh="http://schemas.microsoft.com/office/word/2020/wordml/sdtdatahash" xmlns:w16se="http://schemas.microsoft.com/office/word/2015/wordml/symex" xmlns:wpg="http://schemas.microsoft.com/office/word/2010/wordprocessingGroup" xmlns:wpi="http://schemas.microsoft.com/office/word/2010/wordprocessingInk" xmlns:wne="http://schemas.microsoft.com/office/word/2006/wordml" xmlns:wps="http://schemas.microsoft.com/office/word/2010/wordprocessingShape" mc:Ignorable="w14 w15 w16se w16cid w16 w16cex w16sdtdh wp14">
   <w:sdt>
     <w:sdtPr>
       <w:id w:val="468866651"/>
@@ -6965,7 +6671,7 @@
 </file>
 
 <file path=word/footnotes.xml><?xml version="1.0" encoding="utf-8"?>
-<w:footnotes xmlns:wpc="http://schemas.microsoft.com/office/word/2010/wordprocessingCanvas" xmlns:cx="http://schemas.microsoft.com/office/drawing/2014/chartex" xmlns:cx1="http://schemas.microsoft.com/office/drawing/2015/9/8/chartex" xmlns:cx2="http://schemas.microsoft.com/office/drawing/2015/10/21/chartex" xmlns:cx3="http://schemas.microsoft.com/office/drawing/2016/5/9/chartex" xmlns:cx4="http://schemas.microsoft.com/office/drawing/2016/5/10/chartex" xmlns:cx5="http://schemas.microsoft.com/office/drawing/2016/5/11/chartex" xmlns:cx6="http://schemas.microsoft.com/office/drawing/2016/5/12/chartex" xmlns:cx7="http://schemas.microsoft.com/office/drawing/2016/5/13/chartex" xmlns:cx8="http://schemas.microsoft.com/office/drawing/2016/5/14/chartex" xmlns:mc="http://schemas.openxmlformats.org/markup-compatibility/2006" xmlns:aink="http://schemas.microsoft.com/office/drawing/2016/ink" xmlns:am3d="http://schemas.microsoft.com/office/drawing/2017/model3d" xmlns:o="urn:schemas-microsoft-com:office:office" xmlns:r="http://schemas.openxmlformats.org/officeDocument/2006/relationships" xmlns:m="http://schemas.openxmlformats.org/officeDocument/2006/math" xmlns:v="urn:schemas-microsoft-com:vml" xmlns:wp14="http://schemas.microsoft.com/office/word/2010/wordprocessingDrawing" xmlns:wp="http://schemas.openxmlformats.org/drawingml/2006/wordprocessingDrawing" xmlns:w10="urn:schemas-microsoft-com:office:word" xmlns:w="http://schemas.openxmlformats.org/wordprocessingml/2006/main" xmlns:w14="http://schemas.microsoft.com/office/word/2010/wordml" xmlns:w15="http://schemas.microsoft.com/office/word/2012/wordml" xmlns:w16cex="http://schemas.microsoft.com/office/word/2018/wordml/cex" xmlns:w16cid="http://schemas.microsoft.com/office/word/2016/wordml/cid" xmlns:w16="http://schemas.microsoft.com/office/word/2018/wordml" xmlns:w16se="http://schemas.microsoft.com/office/word/2015/wordml/symex" xmlns:wpg="http://schemas.microsoft.com/office/word/2010/wordprocessingGroup" xmlns:wpi="http://schemas.microsoft.com/office/word/2010/wordprocessingInk" xmlns:wne="http://schemas.microsoft.com/office/word/2006/wordml" xmlns:wps="http://schemas.microsoft.com/office/word/2010/wordprocessingShape" mc:Ignorable="w14 w15 w16se w16cid w16 w16cex wp14">
+<w:footnotes xmlns:wpc="http://schemas.microsoft.com/office/word/2010/wordprocessingCanvas" xmlns:cx="http://schemas.microsoft.com/office/drawing/2014/chartex" xmlns:cx1="http://schemas.microsoft.com/office/drawing/2015/9/8/chartex" xmlns:cx2="http://schemas.microsoft.com/office/drawing/2015/10/21/chartex" xmlns:cx3="http://schemas.microsoft.com/office/drawing/2016/5/9/chartex" xmlns:cx4="http://schemas.microsoft.com/office/drawing/2016/5/10/chartex" xmlns:cx5="http://schemas.microsoft.com/office/drawing/2016/5/11/chartex" xmlns:cx6="http://schemas.microsoft.com/office/drawing/2016/5/12/chartex" xmlns:cx7="http://schemas.microsoft.com/office/drawing/2016/5/13/chartex" xmlns:cx8="http://schemas.microsoft.com/office/drawing/2016/5/14/chartex" xmlns:mc="http://schemas.openxmlformats.org/markup-compatibility/2006" xmlns:aink="http://schemas.microsoft.com/office/drawing/2016/ink" xmlns:am3d="http://schemas.microsoft.com/office/drawing/2017/model3d" xmlns:o="urn:schemas-microsoft-com:office:office" xmlns:r="http://schemas.openxmlformats.org/officeDocument/2006/relationships" xmlns:m="http://schemas.openxmlformats.org/officeDocument/2006/math" xmlns:v="urn:schemas-microsoft-com:vml" xmlns:wp14="http://schemas.microsoft.com/office/word/2010/wordprocessingDrawing" xmlns:wp="http://schemas.openxmlformats.org/drawingml/2006/wordprocessingDrawing" xmlns:w10="urn:schemas-microsoft-com:office:word" xmlns:w="http://schemas.openxmlformats.org/wordprocessingml/2006/main" xmlns:w14="http://schemas.microsoft.com/office/word/2010/wordml" xmlns:w15="http://schemas.microsoft.com/office/word/2012/wordml" xmlns:w16cex="http://schemas.microsoft.com/office/word/2018/wordml/cex" xmlns:w16cid="http://schemas.microsoft.com/office/word/2016/wordml/cid" xmlns:w16="http://schemas.microsoft.com/office/word/2018/wordml" xmlns:w16sdtdh="http://schemas.microsoft.com/office/word/2020/wordml/sdtdatahash" xmlns:w16se="http://schemas.microsoft.com/office/word/2015/wordml/symex" xmlns:wpg="http://schemas.microsoft.com/office/word/2010/wordprocessingGroup" xmlns:wpi="http://schemas.microsoft.com/office/word/2010/wordprocessingInk" xmlns:wne="http://schemas.microsoft.com/office/word/2006/wordml" xmlns:wps="http://schemas.microsoft.com/office/word/2010/wordprocessingShape" mc:Ignorable="w14 w15 w16se w16cid w16 w16cex w16sdtdh wp14">
   <w:footnote w:type="separator" w:id="-1">
     <w:p>
       <w:pPr>
@@ -7067,7 +6773,7 @@
 </file>
 
 <file path=word/numbering.xml><?xml version="1.0" encoding="utf-8"?>
-<w:numbering xmlns:wpc="http://schemas.microsoft.com/office/word/2010/wordprocessingCanvas" xmlns:cx="http://schemas.microsoft.com/office/drawing/2014/chartex" xmlns:cx1="http://schemas.microsoft.com/office/drawing/2015/9/8/chartex" xmlns:cx2="http://schemas.microsoft.com/office/drawing/2015/10/21/chartex" xmlns:cx3="http://schemas.microsoft.com/office/drawing/2016/5/9/chartex" xmlns:cx4="http://schemas.microsoft.com/office/drawing/2016/5/10/chartex" xmlns:cx5="http://schemas.microsoft.com/office/drawing/2016/5/11/chartex" xmlns:cx6="http://schemas.microsoft.com/office/drawing/2016/5/12/chartex" xmlns:cx7="http://schemas.microsoft.com/office/drawing/2016/5/13/chartex" xmlns:cx8="http://schemas.microsoft.com/office/drawing/2016/5/14/chartex" xmlns:mc="http://schemas.openxmlformats.org/markup-compatibility/2006" xmlns:aink="http://schemas.microsoft.com/office/drawing/2016/ink" xmlns:am3d="http://schemas.microsoft.com/office/drawing/2017/model3d" xmlns:o="urn:schemas-microsoft-com:office:office" xmlns:r="http://schemas.openxmlformats.org/officeDocument/2006/relationships" xmlns:m="http://schemas.openxmlformats.org/officeDocument/2006/math" xmlns:v="urn:schemas-microsoft-com:vml" xmlns:wp14="http://schemas.microsoft.com/office/word/2010/wordprocessingDrawing" xmlns:wp="http://schemas.openxmlformats.org/drawingml/2006/wordprocessingDrawing" xmlns:w10="urn:schemas-microsoft-com:office:word" xmlns:w="http://schemas.openxmlformats.org/wordprocessingml/2006/main" xmlns:w14="http://schemas.microsoft.com/office/word/2010/wordml" xmlns:w15="http://schemas.microsoft.com/office/word/2012/wordml" xmlns:w16cex="http://schemas.microsoft.com/office/word/2018/wordml/cex" xmlns:w16cid="http://schemas.microsoft.com/office/word/2016/wordml/cid" xmlns:w16="http://schemas.microsoft.com/office/word/2018/wordml" xmlns:w16se="http://schemas.microsoft.com/office/word/2015/wordml/symex" xmlns:wpg="http://schemas.microsoft.com/office/word/2010/wordprocessingGroup" xmlns:wpi="http://schemas.microsoft.com/office/word/2010/wordprocessingInk" xmlns:wne="http://schemas.microsoft.com/office/word/2006/wordml" xmlns:wps="http://schemas.microsoft.com/office/word/2010/wordprocessingShape" mc:Ignorable="w14 w15 w16se w16cid w16 w16cex wp14">
+<w:numbering xmlns:wpc="http://schemas.microsoft.com/office/word/2010/wordprocessingCanvas" xmlns:cx="http://schemas.microsoft.com/office/drawing/2014/chartex" xmlns:cx1="http://schemas.microsoft.com/office/drawing/2015/9/8/chartex" xmlns:cx2="http://schemas.microsoft.com/office/drawing/2015/10/21/chartex" xmlns:cx3="http://schemas.microsoft.com/office/drawing/2016/5/9/chartex" xmlns:cx4="http://schemas.microsoft.com/office/drawing/2016/5/10/chartex" xmlns:cx5="http://schemas.microsoft.com/office/drawing/2016/5/11/chartex" xmlns:cx6="http://schemas.microsoft.com/office/drawing/2016/5/12/chartex" xmlns:cx7="http://schemas.microsoft.com/office/drawing/2016/5/13/chartex" xmlns:cx8="http://schemas.microsoft.com/office/drawing/2016/5/14/chartex" xmlns:mc="http://schemas.openxmlformats.org/markup-compatibility/2006" xmlns:aink="http://schemas.microsoft.com/office/drawing/2016/ink" xmlns:am3d="http://schemas.microsoft.com/office/drawing/2017/model3d" xmlns:o="urn:schemas-microsoft-com:office:office" xmlns:r="http://schemas.openxmlformats.org/officeDocument/2006/relationships" xmlns:m="http://schemas.openxmlformats.org/officeDocument/2006/math" xmlns:v="urn:schemas-microsoft-com:vml" xmlns:wp14="http://schemas.microsoft.com/office/word/2010/wordprocessingDrawing" xmlns:wp="http://schemas.openxmlformats.org/drawingml/2006/wordprocessingDrawing" xmlns:w10="urn:schemas-microsoft-com:office:word" xmlns:w="http://schemas.openxmlformats.org/wordprocessingml/2006/main" xmlns:w14="http://schemas.microsoft.com/office/word/2010/wordml" xmlns:w15="http://schemas.microsoft.com/office/word/2012/wordml" xmlns:w16cex="http://schemas.microsoft.com/office/word/2018/wordml/cex" xmlns:w16cid="http://schemas.microsoft.com/office/word/2016/wordml/cid" xmlns:w16="http://schemas.microsoft.com/office/word/2018/wordml" xmlns:w16sdtdh="http://schemas.microsoft.com/office/word/2020/wordml/sdtdatahash" xmlns:w16se="http://schemas.microsoft.com/office/word/2015/wordml/symex" xmlns:wpg="http://schemas.microsoft.com/office/word/2010/wordprocessingGroup" xmlns:wpi="http://schemas.microsoft.com/office/word/2010/wordprocessingInk" xmlns:wne="http://schemas.microsoft.com/office/word/2006/wordml" xmlns:wps="http://schemas.microsoft.com/office/word/2010/wordprocessingShape" mc:Ignorable="w14 w15 w16se w16cid w16 w16cex w16sdtdh wp14">
   <w:abstractNum w:abstractNumId="0" w15:restartNumberingAfterBreak="0">
     <w:nsid w:val="02703070"/>
     <w:multiLevelType w:val="hybridMultilevel"/>
@@ -9994,7 +9700,7 @@
 </file>
 
 <file path=word/styles.xml><?xml version="1.0" encoding="utf-8"?>
-<w:styles xmlns:mc="http://schemas.openxmlformats.org/markup-compatibility/2006" xmlns:r="http://schemas.openxmlformats.org/officeDocument/2006/relationships" xmlns:w="http://schemas.openxmlformats.org/wordprocessingml/2006/main" xmlns:w14="http://schemas.microsoft.com/office/word/2010/wordml" xmlns:w15="http://schemas.microsoft.com/office/word/2012/wordml" xmlns:w16cex="http://schemas.microsoft.com/office/word/2018/wordml/cex" xmlns:w16cid="http://schemas.microsoft.com/office/word/2016/wordml/cid" xmlns:w16="http://schemas.microsoft.com/office/word/2018/wordml" xmlns:w16se="http://schemas.microsoft.com/office/word/2015/wordml/symex" mc:Ignorable="w14 w15 w16se w16cid w16 w16cex">
+<w:styles xmlns:mc="http://schemas.openxmlformats.org/markup-compatibility/2006" xmlns:r="http://schemas.openxmlformats.org/officeDocument/2006/relationships" xmlns:w="http://schemas.openxmlformats.org/wordprocessingml/2006/main" xmlns:w14="http://schemas.microsoft.com/office/word/2010/wordml" xmlns:w15="http://schemas.microsoft.com/office/word/2012/wordml" xmlns:w16cex="http://schemas.microsoft.com/office/word/2018/wordml/cex" xmlns:w16cid="http://schemas.microsoft.com/office/word/2016/wordml/cid" xmlns:w16="http://schemas.microsoft.com/office/word/2018/wordml" xmlns:w16sdtdh="http://schemas.microsoft.com/office/word/2020/wordml/sdtdatahash" xmlns:w16se="http://schemas.microsoft.com/office/word/2015/wordml/symex" mc:Ignorable="w14 w15 w16se w16cid w16 w16cex w16sdtdh">
   <w:docDefaults>
     <w:rPrDefault>
       <w:rPr>

</xml_diff>